<commit_message>
Hasta la ADD-035 revisada
</commit_message>
<xml_diff>
--- a/Iteración 5/Decisiones de Diseño tomadas por ASS/ADD-035.docx
+++ b/Iteración 5/Decisiones de Diseño tomadas por ASS/ADD-035.docx
@@ -50,7 +50,13 @@
               <w:spacing w:line="240" w:lineRule="auto"/>
             </w:pPr>
             <w:r>
-              <w:t>Distribucion Alerta a Subsistema Alertas</w:t>
+              <w:t>Distribuci</w:t>
+            </w:r>
+            <w:r>
+              <w:t>ó</w:t>
+            </w:r>
+            <w:r>
+              <w:t>n Alerta a Subsistema Alertas</w:t>
             </w:r>
           </w:p>
         </w:tc>
@@ -92,10 +98,7 @@
               <w:spacing w:line="240" w:lineRule="auto"/>
             </w:pPr>
             <w:r>
-              <w:t>ADD-0</w:t>
-            </w:r>
-            <w:r>
-              <w:t>35</w:t>
+              <w:t>ADD-035</w:t>
             </w:r>
           </w:p>
         </w:tc>
@@ -221,7 +224,13 @@
               <w:spacing w:line="240" w:lineRule="auto"/>
             </w:pPr>
             <w:r>
-              <w:t>La creacion de las alertas en la aplicación con la que interactúan los operarios generara alertas que serán distribuidas al subsistema de alertas que procederá a tratarlas</w:t>
+              <w:t>La creaci</w:t>
+            </w:r>
+            <w:r>
+              <w:t>ó</w:t>
+            </w:r>
+            <w:r>
+              <w:t>n de las alertas en la aplicación con la que interactúan los operarios generara alertas que serán distribuidas al subsistema de alertas que procederá a tratarlas</w:t>
             </w:r>
           </w:p>
         </w:tc>
@@ -263,10 +272,97 @@
               <w:spacing w:line="240" w:lineRule="auto"/>
             </w:pPr>
             <w:r>
-              <w:t>La escisión de este bloque de funcionalidades en un subsistema nos da mayor escalabilidad y mayor facilidad de tratamiento como un modulo independiente</w:t>
+              <w:t>Necesitamos establecer esta conexión</w:t>
+            </w:r>
+          </w:p>
+        </w:tc>
+      </w:tr>
+      <w:tr>
+        <w:tc>
+          <w:tcPr>
+            <w:tcW w:w="4247" w:type="dxa"/>
+            <w:tcBorders>
+              <w:top w:val="single" w:sz="4" w:space="0" w:color="auto"/>
+              <w:left w:val="single" w:sz="4" w:space="0" w:color="auto"/>
+              <w:bottom w:val="single" w:sz="4" w:space="0" w:color="auto"/>
+              <w:right w:val="single" w:sz="4" w:space="0" w:color="auto"/>
+            </w:tcBorders>
+            <w:hideMark/>
+          </w:tcPr>
+          <w:p>
+            <w:pPr>
+              <w:spacing w:line="240" w:lineRule="auto"/>
+            </w:pPr>
+            <w:r>
+              <w:t>Status</w:t>
+            </w:r>
+          </w:p>
+        </w:tc>
+        <w:tc>
+          <w:tcPr>
+            <w:tcW w:w="4483" w:type="dxa"/>
+            <w:tcBorders>
+              <w:top w:val="single" w:sz="4" w:space="0" w:color="auto"/>
+              <w:left w:val="single" w:sz="4" w:space="0" w:color="auto"/>
+              <w:bottom w:val="single" w:sz="4" w:space="0" w:color="auto"/>
+              <w:right w:val="single" w:sz="4" w:space="0" w:color="auto"/>
+            </w:tcBorders>
+            <w:hideMark/>
+          </w:tcPr>
+          <w:p>
+            <w:pPr>
+              <w:spacing w:line="240" w:lineRule="auto"/>
+            </w:pPr>
+            <w:r>
+              <w:t>Pendiente</w:t>
+            </w:r>
+          </w:p>
+        </w:tc>
+      </w:tr>
+      <w:tr>
+        <w:tc>
+          <w:tcPr>
+            <w:tcW w:w="4247" w:type="dxa"/>
+            <w:tcBorders>
+              <w:top w:val="single" w:sz="4" w:space="0" w:color="auto"/>
+              <w:left w:val="single" w:sz="4" w:space="0" w:color="auto"/>
+              <w:bottom w:val="single" w:sz="4" w:space="0" w:color="auto"/>
+              <w:right w:val="single" w:sz="4" w:space="0" w:color="auto"/>
+            </w:tcBorders>
+            <w:hideMark/>
+          </w:tcPr>
+          <w:p>
+            <w:pPr>
+              <w:spacing w:line="240" w:lineRule="auto"/>
+            </w:pPr>
+            <w:r>
+              <w:t>Requirements (decisión drivers)</w:t>
+            </w:r>
+          </w:p>
+        </w:tc>
+        <w:tc>
+          <w:tcPr>
+            <w:tcW w:w="4483" w:type="dxa"/>
+            <w:tcBorders>
+              <w:top w:val="single" w:sz="4" w:space="0" w:color="auto"/>
+              <w:left w:val="single" w:sz="4" w:space="0" w:color="auto"/>
+              <w:bottom w:val="single" w:sz="4" w:space="0" w:color="auto"/>
+              <w:right w:val="single" w:sz="4" w:space="0" w:color="auto"/>
+            </w:tcBorders>
+            <w:hideMark/>
+          </w:tcPr>
+          <w:p>
+            <w:pPr>
+              <w:spacing w:line="240" w:lineRule="auto"/>
+            </w:pPr>
+            <w:r>
+              <w:t>RF</w:t>
             </w:r>
             <w:bookmarkStart w:id="0" w:name="_GoBack"/>
             <w:bookmarkEnd w:id="0"/>
+            <w:r>
+              <w:t>17.1</w:t>
+            </w:r>
           </w:p>
         </w:tc>
       </w:tr>
@@ -287,7 +383,7 @@
               <w:spacing w:line="240" w:lineRule="auto"/>
             </w:pPr>
             <w:r>
-              <w:t>Status</w:t>
+              <w:t>Alternative decisions (options)</w:t>
             </w:r>
           </w:p>
         </w:tc>
@@ -300,14 +396,14 @@
               <w:bottom w:val="single" w:sz="4" w:space="0" w:color="auto"/>
               <w:right w:val="single" w:sz="4" w:space="0" w:color="auto"/>
             </w:tcBorders>
-            <w:hideMark/>
-          </w:tcPr>
-          <w:p>
-            <w:pPr>
-              <w:spacing w:line="240" w:lineRule="auto"/>
-            </w:pPr>
-            <w:r>
-              <w:t>Pendiente</w:t>
+            <w:shd w:val="clear" w:color="auto" w:fill="FFFFFF" w:themeFill="background1"/>
+          </w:tcPr>
+          <w:p>
+            <w:pPr>
+              <w:spacing w:line="240" w:lineRule="auto"/>
+            </w:pPr>
+            <w:r>
+              <w:t>-</w:t>
             </w:r>
           </w:p>
         </w:tc>
@@ -329,7 +425,7 @@
               <w:spacing w:line="240" w:lineRule="auto"/>
             </w:pPr>
             <w:r>
-              <w:t>Requirements (decisión drivers)</w:t>
+              <w:t>Decision outcome (options selected)</w:t>
             </w:r>
           </w:p>
         </w:tc>
@@ -342,12 +438,14 @@
               <w:bottom w:val="single" w:sz="4" w:space="0" w:color="auto"/>
               <w:right w:val="single" w:sz="4" w:space="0" w:color="auto"/>
             </w:tcBorders>
-            <w:hideMark/>
-          </w:tcPr>
-          <w:p>
-            <w:pPr>
-              <w:spacing w:line="240" w:lineRule="auto"/>
-            </w:pPr>
+          </w:tcPr>
+          <w:p>
+            <w:pPr>
+              <w:spacing w:line="240" w:lineRule="auto"/>
+            </w:pPr>
+            <w:r>
+              <w:t>?</w:t>
+            </w:r>
           </w:p>
         </w:tc>
       </w:tr>
@@ -368,7 +466,7 @@
               <w:spacing w:line="240" w:lineRule="auto"/>
             </w:pPr>
             <w:r>
-              <w:t>Alternative decisions (options)</w:t>
+              <w:t>Pros opciones</w:t>
             </w:r>
           </w:p>
         </w:tc>
@@ -381,12 +479,14 @@
               <w:bottom w:val="single" w:sz="4" w:space="0" w:color="auto"/>
               <w:right w:val="single" w:sz="4" w:space="0" w:color="auto"/>
             </w:tcBorders>
-            <w:shd w:val="clear" w:color="auto" w:fill="FFFFFF" w:themeFill="background1"/>
-          </w:tcPr>
-          <w:p>
-            <w:pPr>
-              <w:spacing w:line="240" w:lineRule="auto"/>
-            </w:pPr>
+          </w:tcPr>
+          <w:p>
+            <w:pPr>
+              <w:spacing w:line="240" w:lineRule="auto"/>
+            </w:pPr>
+            <w:r>
+              <w:t>?</w:t>
+            </w:r>
           </w:p>
         </w:tc>
       </w:tr>
@@ -407,7 +507,7 @@
               <w:spacing w:line="240" w:lineRule="auto"/>
             </w:pPr>
             <w:r>
-              <w:t>Decision outcome (options selected)</w:t>
+              <w:t>Cons opciones</w:t>
             </w:r>
           </w:p>
         </w:tc>
@@ -425,85 +525,9 @@
             <w:pPr>
               <w:spacing w:line="240" w:lineRule="auto"/>
             </w:pPr>
-          </w:p>
-        </w:tc>
-      </w:tr>
-      <w:tr>
-        <w:tc>
-          <w:tcPr>
-            <w:tcW w:w="4247" w:type="dxa"/>
-            <w:tcBorders>
-              <w:top w:val="single" w:sz="4" w:space="0" w:color="auto"/>
-              <w:left w:val="single" w:sz="4" w:space="0" w:color="auto"/>
-              <w:bottom w:val="single" w:sz="4" w:space="0" w:color="auto"/>
-              <w:right w:val="single" w:sz="4" w:space="0" w:color="auto"/>
-            </w:tcBorders>
-            <w:hideMark/>
-          </w:tcPr>
-          <w:p>
-            <w:pPr>
-              <w:spacing w:line="240" w:lineRule="auto"/>
-            </w:pPr>
-            <w:r>
-              <w:t>Pros opciones</w:t>
-            </w:r>
-          </w:p>
-        </w:tc>
-        <w:tc>
-          <w:tcPr>
-            <w:tcW w:w="4483" w:type="dxa"/>
-            <w:tcBorders>
-              <w:top w:val="single" w:sz="4" w:space="0" w:color="auto"/>
-              <w:left w:val="single" w:sz="4" w:space="0" w:color="auto"/>
-              <w:bottom w:val="single" w:sz="4" w:space="0" w:color="auto"/>
-              <w:right w:val="single" w:sz="4" w:space="0" w:color="auto"/>
-            </w:tcBorders>
-          </w:tcPr>
-          <w:p>
-            <w:pPr>
-              <w:spacing w:line="240" w:lineRule="auto"/>
-            </w:pPr>
-          </w:p>
-        </w:tc>
-      </w:tr>
-      <w:tr>
-        <w:tc>
-          <w:tcPr>
-            <w:tcW w:w="4247" w:type="dxa"/>
-            <w:tcBorders>
-              <w:top w:val="single" w:sz="4" w:space="0" w:color="auto"/>
-              <w:left w:val="single" w:sz="4" w:space="0" w:color="auto"/>
-              <w:bottom w:val="single" w:sz="4" w:space="0" w:color="auto"/>
-              <w:right w:val="single" w:sz="4" w:space="0" w:color="auto"/>
-            </w:tcBorders>
-            <w:hideMark/>
-          </w:tcPr>
-          <w:p>
-            <w:pPr>
-              <w:spacing w:line="240" w:lineRule="auto"/>
-            </w:pPr>
-            <w:r>
-              <w:t>Cons opciones</w:t>
-            </w:r>
-          </w:p>
-        </w:tc>
-        <w:tc>
-          <w:tcPr>
-            <w:tcW w:w="4483" w:type="dxa"/>
-            <w:tcBorders>
-              <w:top w:val="single" w:sz="4" w:space="0" w:color="auto"/>
-              <w:left w:val="single" w:sz="4" w:space="0" w:color="auto"/>
-              <w:bottom w:val="single" w:sz="4" w:space="0" w:color="auto"/>
-              <w:right w:val="single" w:sz="4" w:space="0" w:color="auto"/>
-            </w:tcBorders>
-          </w:tcPr>
-          <w:p>
-            <w:pPr>
-              <w:spacing w:line="240" w:lineRule="auto"/>
-              <w:rPr>
-                <w:u w:val="single"/>
-              </w:rPr>
-            </w:pPr>
+            <w:r>
+              <w:t>?</w:t>
+            </w:r>
           </w:p>
         </w:tc>
       </w:tr>

</xml_diff>